<commit_message>
250110-06 AL 소개 hands on 2
</commit_message>
<xml_diff>
--- a/FanPromotionList.docx
+++ b/FanPromotionList.docx
@@ -2,6 +2,31 @@
 <file path=word/document.xml><?xml version="1.0" encoding="utf-8"?>
 <w:document xmlns:wpc="http://schemas.microsoft.com/office/word/2010/wordprocessingCanvas" xmlns:cx="http://schemas.microsoft.com/office/drawing/2014/chartex" xmlns:cx1="http://schemas.microsoft.com/office/drawing/2015/9/8/chartex" xmlns:cx2="http://schemas.microsoft.com/office/drawing/2015/10/21/chartex" xmlns:cx3="http://schemas.microsoft.com/office/drawing/2016/5/9/chartex" xmlns:cx4="http://schemas.microsoft.com/office/drawing/2016/5/10/chartex" xmlns:cx5="http://schemas.microsoft.com/office/drawing/2016/5/11/chartex" xmlns:cx6="http://schemas.microsoft.com/office/drawing/2016/5/12/chartex" xmlns:cx7="http://schemas.microsoft.com/office/drawing/2016/5/13/chartex" xmlns:cx8="http://schemas.microsoft.com/office/drawing/2016/5/14/chartex" xmlns:mc="http://schemas.openxmlformats.org/markup-compatibility/2006" xmlns:aink="http://schemas.microsoft.com/office/drawing/2016/ink" xmlns:am3d="http://schemas.microsoft.com/office/drawing/2017/model3d" xmlns:o="urn:schemas-microsoft-com:office:office" xmlns:oel="http://schemas.microsoft.com/office/2019/extlst" xmlns:r="http://schemas.openxmlformats.org/officeDocument/2006/relationships" xmlns:m="http://schemas.openxmlformats.org/officeDocument/2006/math" xmlns:v="urn:schemas-microsoft-com:vml" xmlns:wp14="http://schemas.microsoft.com/office/word/2010/wordprocessingDrawing" xmlns:wp="http://schemas.openxmlformats.org/drawingml/2006/wordprocessingDrawing" xmlns:w10="urn:schemas-microsoft-com:office:word" xmlns:w="http://schemas.openxmlformats.org/wordprocessingml/2006/main" xmlns:w14="http://schemas.microsoft.com/office/word/2010/wordml" xmlns:w15="http://schemas.microsoft.com/office/word/2012/wordml" xmlns:w16cex="http://schemas.microsoft.com/office/word/2018/wordml/cex" xmlns:w16cid="http://schemas.microsoft.com/office/word/2016/wordml/cid" xmlns:w16="http://schemas.microsoft.com/office/word/2018/wordml" xmlns:w16du="http://schemas.microsoft.com/office/word/2023/wordml/word16du" xmlns:w16sdtdh="http://schemas.microsoft.com/office/word/2020/wordml/sdtdatahash" xmlns:w16sdtfl="http://schemas.microsoft.com/office/word/2024/wordml/sdtformatlock" xmlns:w16se="http://schemas.microsoft.com/office/word/2015/wordml/symex" xmlns:wpg="http://schemas.microsoft.com/office/word/2010/wordprocessingGroup" xmlns:wpi="http://schemas.microsoft.com/office/word/2010/wordprocessingInk" xmlns:wne="http://schemas.microsoft.com/office/word/2006/wordml" xmlns:wps="http://schemas.microsoft.com/office/word/2010/wordprocessingShape" mc:Ignorable="w14 w15 w16se w16cid w16 w16cex w16sdtdh w16sdtfl w16du wp14">
   <w:body>
+    <w:p>
+      <w:pPr>
+        <w:pStyle w:val="a6"/>
+        <w:pBdr>
+          <w:bottom w:val="single" w:color="auto" w:sz="6" w:space="1"/>
+        </w:pBdr>
+        <w:rPr>
+          <w:color w:val="auto"/>
+        </w:rPr>
+      </w:pPr>
+      <w:r>
+        <w:rPr>
+          <w:rFonts w:hint="eastAsia"/>
+          <w:color w:val="auto"/>
+        </w:rPr>
+        <w:t>Fan Promotion List</w:t>
+      </w:r>
+    </w:p>
+    <w:p>
+      <w:pPr>
+        <w:rPr>
+          <w:rFonts w:hint="eastAsia"/>
+        </w:rPr>
+      </w:pPr>
+    </w:p>
     <w:tbl>
       <w:tblPr>
         <w:tblStyle w:val="a3"/>
@@ -19,91 +44,146 @@
         <w:tc>
           <w:tcPr>
             <w:tcW w:w="1925" w:type="dxa"/>
+            <w:shd w:val="clear" w:color="auto" w:fill="45B0E1" w:themeFill="accent1" w:themeFillTint="99"/>
           </w:tcPr>
           <w:p>
+            <w:pPr>
+              <w:rPr>
+                <w:b/>
+                <w:bCs/>
+                <w:color w:val="F2F2F2" w:themeColor="background1" w:themeShade="F2"/>
+              </w:rPr>
+            </w:pPr>
             <w:r>
               <w:rPr>
                 <w:rFonts w:hint="eastAsia"/>
+                <w:b/>
+                <w:bCs/>
+                <w:color w:val="F2F2F2" w:themeColor="background1" w:themeShade="F2"/>
               </w:rPr>
-              <w:t>name</w:t>
+              <w:t>Name</w:t>
             </w:r>
           </w:p>
         </w:tc>
         <w:tc>
           <w:tcPr>
             <w:tcW w:w="1925" w:type="dxa"/>
+            <w:shd w:val="clear" w:color="auto" w:fill="45B0E1" w:themeFill="accent1" w:themeFillTint="99"/>
           </w:tcPr>
           <w:p>
+            <w:pPr>
+              <w:rPr>
+                <w:b/>
+                <w:bCs/>
+                <w:color w:val="F2F2F2" w:themeColor="background1" w:themeShade="F2"/>
+              </w:rPr>
+            </w:pPr>
             <w:r>
               <w:rPr>
                 <w:rFonts w:hint="eastAsia"/>
+                <w:b/>
+                <w:bCs/>
+                <w:color w:val="F2F2F2" w:themeColor="background1" w:themeShade="F2"/>
               </w:rPr>
-              <w:t>address</w:t>
+              <w:t>Address</w:t>
             </w:r>
           </w:p>
         </w:tc>
         <w:tc>
           <w:tcPr>
             <w:tcW w:w="1926" w:type="dxa"/>
+            <w:shd w:val="clear" w:color="auto" w:fill="45B0E1" w:themeFill="accent1" w:themeFillTint="99"/>
           </w:tcPr>
           <w:p>
+            <w:pPr>
+              <w:rPr>
+                <w:b/>
+                <w:bCs/>
+                <w:color w:val="F2F2F2" w:themeColor="background1" w:themeShade="F2"/>
+              </w:rPr>
+            </w:pPr>
             <w:r>
               <w:rPr>
                 <w:rFonts w:hint="eastAsia"/>
+                <w:b/>
+                <w:bCs/>
+                <w:color w:val="F2F2F2" w:themeColor="background1" w:themeShade="F2"/>
               </w:rPr>
-              <w:t>city</w:t>
+              <w:t>City</w:t>
             </w:r>
           </w:p>
         </w:tc>
         <w:tc>
           <w:tcPr>
             <w:tcW w:w="1926" w:type="dxa"/>
+            <w:shd w:val="clear" w:color="auto" w:fill="45B0E1" w:themeFill="accent1" w:themeFillTint="99"/>
           </w:tcPr>
           <w:p>
+            <w:pPr>
+              <w:rPr>
+                <w:b/>
+                <w:bCs/>
+                <w:color w:val="F2F2F2" w:themeColor="background1" w:themeShade="F2"/>
+              </w:rPr>
+            </w:pPr>
             <w:r>
               <w:rPr>
                 <w:rFonts w:hint="eastAsia"/>
+                <w:b/>
+                <w:bCs/>
+                <w:color w:val="F2F2F2" w:themeColor="background1" w:themeShade="F2"/>
               </w:rPr>
-              <w:t>postcode</w:t>
+              <w:t>Postcode</w:t>
             </w:r>
           </w:p>
         </w:tc>
         <w:tc>
           <w:tcPr>
             <w:tcW w:w="1926" w:type="dxa"/>
+            <w:shd w:val="clear" w:color="auto" w:fill="45B0E1" w:themeFill="accent1" w:themeFillTint="99"/>
           </w:tcPr>
           <w:p>
             <w:pPr>
               <w:rPr>
-                <w:rFonts w:hint="eastAsia"/>
+                <w:b/>
+                <w:bCs/>
+                <w:color w:val="F2F2F2" w:themeColor="background1" w:themeShade="F2"/>
               </w:rPr>
             </w:pPr>
             <w:r>
+              <w:rPr>
+                <w:b/>
+                <w:bCs/>
+                <w:color w:val="F2F2F2" w:themeColor="background1" w:themeShade="F2"/>
+              </w:rPr>
               <w:t>C</w:t>
             </w:r>
             <w:r>
               <w:rPr>
                 <w:rFonts w:hint="eastAsia"/>
+                <w:b/>
+                <w:bCs/>
+                <w:color w:val="F2F2F2" w:themeColor="background1" w:themeShade="F2"/>
               </w:rPr>
-              <w:t>ountry name</w:t>
+              <w:t>ountry Name</w:t>
             </w:r>
           </w:p>
         </w:tc>
       </w:tr>
       <w:sdt>
         <w:sdtPr>
+          <w:alias w:val="#Nav: /DataItemName"/>
+          <w:tag w:val="#Nav: Fan_Promotion_List/50102"/>
           <w:id w:val="823629238"/>
           <w15:dataBinding w:prefixMappings="xmlns:ns0='urn:microsoft-dynamics-nav/reports/Fan_Promotion_List/50102/'" w:xpath="/ns0:NavWordReportXmlPart[1]/ns0:DataItemName" w:storeItemID="{96525F59-EEED-4CB5-8076-34F553D05CE9}"/>
           <w15:repeatingSection/>
-          <w:alias w:val="#Nav: /DataItemName"/>
-          <w:tag w:val="#Nav: Fan_Promotion_List/50102"/>
         </w:sdtPr>
         <w:sdtContent>
           <w:sdt>
             <w:sdtPr>
               <w:id w:val="1736123290"/>
               <w:placeholder>
-                <w:docPart w:val="DefaultPlaceholder_-1854013435"/>
+                <w:docPart w:val="B54300D293D440BB9FA33B36F1DE77D8"/>
               </w:placeholder>
               <w15:repeatingSectionItem/>
             </w:sdtPr>
@@ -111,14 +191,14 @@
               <w:tr>
                 <w:sdt>
                   <w:sdtPr>
+                    <w:alias w:val="#Nav: /DataItemName/Name"/>
+                    <w:tag w:val="#Nav: Fan_Promotion_List/50102"/>
                     <w:id w:val="-2019990625"/>
                     <w:placeholder>
-                      <w:docPart w:val="DefaultPlaceholder_-1854013440"/>
+                      <w:docPart w:val="0AE0CB8B2B3544AB9B2ABCA37953E805"/>
                     </w:placeholder>
                     <w:dataBinding w:prefixMappings="xmlns:ns0='urn:microsoft-dynamics-nav/reports/Fan_Promotion_List/50102/'" w:xpath="/ns0:NavWordReportXmlPart[1]/ns0:DataItemName[1]/ns0:Name[1]" w:storeItemID="{96525F59-EEED-4CB5-8076-34F553D05CE9}"/>
                     <w:text/>
-                    <w:alias w:val="#Nav: /DataItemName/Name"/>
-                    <w:tag w:val="#Nav: Fan_Promotion_List/50102"/>
                   </w:sdtPr>
                   <w:sdtContent>
                     <w:tc>
@@ -135,14 +215,14 @@
                 </w:sdt>
                 <w:sdt>
                   <w:sdtPr>
+                    <w:alias w:val="#Nav: /DataItemName/Address"/>
+                    <w:tag w:val="#Nav: Fan_Promotion_List/50102"/>
                     <w:id w:val="1621571304"/>
                     <w:placeholder>
-                      <w:docPart w:val="DefaultPlaceholder_-1854013440"/>
+                      <w:docPart w:val="0AE0CB8B2B3544AB9B2ABCA37953E805"/>
                     </w:placeholder>
                     <w:dataBinding w:prefixMappings="xmlns:ns0='urn:microsoft-dynamics-nav/reports/Fan_Promotion_List/50102/'" w:xpath="/ns0:NavWordReportXmlPart[1]/ns0:DataItemName[1]/ns0:Address[1]" w:storeItemID="{96525F59-EEED-4CB5-8076-34F553D05CE9}"/>
                     <w:text/>
-                    <w:alias w:val="#Nav: /DataItemName/Address"/>
-                    <w:tag w:val="#Nav: Fan_Promotion_List/50102"/>
                   </w:sdtPr>
                   <w:sdtContent>
                     <w:tc>
@@ -159,14 +239,14 @@
                 </w:sdt>
                 <w:sdt>
                   <w:sdtPr>
+                    <w:alias w:val="#Nav: /DataItemName/City"/>
+                    <w:tag w:val="#Nav: Fan_Promotion_List/50102"/>
                     <w:id w:val="-541364224"/>
                     <w:placeholder>
-                      <w:docPart w:val="DefaultPlaceholder_-1854013440"/>
+                      <w:docPart w:val="0AE0CB8B2B3544AB9B2ABCA37953E805"/>
                     </w:placeholder>
                     <w:dataBinding w:prefixMappings="xmlns:ns0='urn:microsoft-dynamics-nav/reports/Fan_Promotion_List/50102/'" w:xpath="/ns0:NavWordReportXmlPart[1]/ns0:DataItemName[1]/ns0:City[1]" w:storeItemID="{96525F59-EEED-4CB5-8076-34F553D05CE9}"/>
                     <w:text/>
-                    <w:alias w:val="#Nav: /DataItemName/City"/>
-                    <w:tag w:val="#Nav: Fan_Promotion_List/50102"/>
                   </w:sdtPr>
                   <w:sdtContent>
                     <w:tc>
@@ -183,14 +263,14 @@
                 </w:sdt>
                 <w:sdt>
                   <w:sdtPr>
+                    <w:alias w:val="#Nav: /DataItemName/Post_Code"/>
+                    <w:tag w:val="#Nav: Fan_Promotion_List/50102"/>
                     <w:id w:val="321623626"/>
                     <w:placeholder>
-                      <w:docPart w:val="DefaultPlaceholder_-1854013440"/>
+                      <w:docPart w:val="0AE0CB8B2B3544AB9B2ABCA37953E805"/>
                     </w:placeholder>
                     <w:dataBinding w:prefixMappings="xmlns:ns0='urn:microsoft-dynamics-nav/reports/Fan_Promotion_List/50102/'" w:xpath="/ns0:NavWordReportXmlPart[1]/ns0:DataItemName[1]/ns0:Post_Code[1]" w:storeItemID="{96525F59-EEED-4CB5-8076-34F553D05CE9}"/>
                     <w:text/>
-                    <w:alias w:val="#Nav: /DataItemName/Post_Code"/>
-                    <w:tag w:val="#Nav: Fan_Promotion_List/50102"/>
                   </w:sdtPr>
                   <w:sdtContent>
                     <w:tc>
@@ -198,23 +278,25 @@
                         <w:tcW w:w="1926" w:type="dxa"/>
                       </w:tcPr>
                       <w:p>
+                        <w:proofErr w:type="spellStart"/>
                         <w:r>
                           <w:t>Post_Code</w:t>
                         </w:r>
+                        <w:proofErr w:type="spellEnd"/>
                       </w:p>
                     </w:tc>
                   </w:sdtContent>
                 </w:sdt>
                 <w:sdt>
                   <w:sdtPr>
+                    <w:alias w:val="#Nav: /DataItemName/CountryName"/>
+                    <w:tag w:val="#Nav: Fan_Promotion_List/50102"/>
                     <w:id w:val="-1303777055"/>
                     <w:placeholder>
-                      <w:docPart w:val="DefaultPlaceholder_-1854013440"/>
+                      <w:docPart w:val="0AE0CB8B2B3544AB9B2ABCA37953E805"/>
                     </w:placeholder>
                     <w:dataBinding w:prefixMappings="xmlns:ns0='urn:microsoft-dynamics-nav/reports/Fan_Promotion_List/50102/'" w:xpath="/ns0:NavWordReportXmlPart[1]/ns0:DataItemName[1]/ns0:CountryName[1]" w:storeItemID="{96525F59-EEED-4CB5-8076-34F553D05CE9}"/>
                     <w:text/>
-                    <w:alias w:val="#Nav: /DataItemName/CountryName"/>
-                    <w:tag w:val="#Nav: Fan_Promotion_List/50102"/>
                   </w:sdtPr>
                   <w:sdtContent>
                     <w:tc>
@@ -222,9 +304,11 @@
                         <w:tcW w:w="1926" w:type="dxa"/>
                       </w:tcPr>
                       <w:p>
+                        <w:proofErr w:type="spellStart"/>
                         <w:r>
                           <w:t>CountryName</w:t>
                         </w:r>
+                        <w:proofErr w:type="spellEnd"/>
                       </w:p>
                     </w:tc>
                   </w:sdtContent>
@@ -252,16 +336,12 @@
     <w:rPrDefault>
       <w:rPr>
         <w:rFonts w:asciiTheme="minorHAnsi" w:eastAsiaTheme="minorEastAsia" w:hAnsiTheme="minorHAnsi" w:cstheme="minorBidi"/>
-        <w:kern w:val="2"/>
-        <w:sz w:val="22"/>
-        <w:szCs w:val="24"/>
         <w:lang w:val="en-US" w:eastAsia="ko-KR" w:bidi="ar-SA"/>
-        <w14:ligatures w14:val="standardContextual"/>
       </w:rPr>
     </w:rPrDefault>
     <w:pPrDefault>
       <w:pPr>
-        <w:spacing w:after="160"/>
+        <w:spacing w:after="120" w:line="264" w:lineRule="auto"/>
       </w:pPr>
     </w:pPrDefault>
   </w:docDefaults>
@@ -646,12 +726,217 @@
   <w:style w:type="paragraph" w:default="1" w:styleId="a">
     <w:name w:val="Normal"/>
     <w:qFormat/>
+    <w:rsid w:val="00826FDE"/>
+  </w:style>
+  <w:style w:type="paragraph" w:styleId="1">
+    <w:name w:val="heading 1"/>
+    <w:basedOn w:val="a"/>
+    <w:next w:val="a"/>
+    <w:link w:val="1Char"/>
+    <w:uiPriority w:val="9"/>
+    <w:qFormat/>
+    <w:rsid w:val="00826FDE"/>
     <w:pPr>
-      <w:widowControl w:val="0"/>
-      <w:wordWrap w:val="0"/>
-      <w:autoSpaceDE w:val="0"/>
-      <w:autoSpaceDN w:val="0"/>
+      <w:keepNext/>
+      <w:keepLines/>
+      <w:spacing w:before="320" w:after="0" w:line="240" w:lineRule="auto"/>
+      <w:outlineLvl w:val="0"/>
     </w:pPr>
+    <w:rPr>
+      <w:rFonts w:asciiTheme="majorHAnsi" w:eastAsiaTheme="majorEastAsia" w:hAnsiTheme="majorHAnsi" w:cstheme="majorBidi"/>
+      <w:color w:val="0F4761" w:themeColor="accent1" w:themeShade="BF"/>
+      <w:sz w:val="32"/>
+      <w:szCs w:val="32"/>
+    </w:rPr>
+  </w:style>
+  <w:style w:type="paragraph" w:styleId="2">
+    <w:name w:val="heading 2"/>
+    <w:basedOn w:val="a"/>
+    <w:next w:val="a"/>
+    <w:link w:val="2Char"/>
+    <w:uiPriority w:val="9"/>
+    <w:semiHidden/>
+    <w:unhideWhenUsed/>
+    <w:qFormat/>
+    <w:rsid w:val="00826FDE"/>
+    <w:pPr>
+      <w:keepNext/>
+      <w:keepLines/>
+      <w:spacing w:before="80" w:after="0" w:line="240" w:lineRule="auto"/>
+      <w:outlineLvl w:val="1"/>
+    </w:pPr>
+    <w:rPr>
+      <w:rFonts w:asciiTheme="majorHAnsi" w:eastAsiaTheme="majorEastAsia" w:hAnsiTheme="majorHAnsi" w:cstheme="majorBidi"/>
+      <w:color w:val="404040" w:themeColor="text1" w:themeTint="BF"/>
+      <w:sz w:val="28"/>
+      <w:szCs w:val="28"/>
+    </w:rPr>
+  </w:style>
+  <w:style w:type="paragraph" w:styleId="3">
+    <w:name w:val="heading 3"/>
+    <w:basedOn w:val="a"/>
+    <w:next w:val="a"/>
+    <w:link w:val="3Char"/>
+    <w:uiPriority w:val="9"/>
+    <w:semiHidden/>
+    <w:unhideWhenUsed/>
+    <w:qFormat/>
+    <w:rsid w:val="00826FDE"/>
+    <w:pPr>
+      <w:keepNext/>
+      <w:keepLines/>
+      <w:spacing w:before="40" w:after="0" w:line="240" w:lineRule="auto"/>
+      <w:outlineLvl w:val="2"/>
+    </w:pPr>
+    <w:rPr>
+      <w:rFonts w:asciiTheme="majorHAnsi" w:eastAsiaTheme="majorEastAsia" w:hAnsiTheme="majorHAnsi" w:cstheme="majorBidi"/>
+      <w:color w:val="0E2841" w:themeColor="text2"/>
+      <w:sz w:val="24"/>
+      <w:szCs w:val="24"/>
+    </w:rPr>
+  </w:style>
+  <w:style w:type="paragraph" w:styleId="4">
+    <w:name w:val="heading 4"/>
+    <w:basedOn w:val="a"/>
+    <w:next w:val="a"/>
+    <w:link w:val="4Char"/>
+    <w:uiPriority w:val="9"/>
+    <w:semiHidden/>
+    <w:unhideWhenUsed/>
+    <w:qFormat/>
+    <w:rsid w:val="00826FDE"/>
+    <w:pPr>
+      <w:keepNext/>
+      <w:keepLines/>
+      <w:spacing w:before="40" w:after="0"/>
+      <w:outlineLvl w:val="3"/>
+    </w:pPr>
+    <w:rPr>
+      <w:rFonts w:asciiTheme="majorHAnsi" w:eastAsiaTheme="majorEastAsia" w:hAnsiTheme="majorHAnsi" w:cstheme="majorBidi"/>
+      <w:sz w:val="22"/>
+      <w:szCs w:val="22"/>
+    </w:rPr>
+  </w:style>
+  <w:style w:type="paragraph" w:styleId="5">
+    <w:name w:val="heading 5"/>
+    <w:basedOn w:val="a"/>
+    <w:next w:val="a"/>
+    <w:link w:val="5Char"/>
+    <w:uiPriority w:val="9"/>
+    <w:semiHidden/>
+    <w:unhideWhenUsed/>
+    <w:qFormat/>
+    <w:rsid w:val="00826FDE"/>
+    <w:pPr>
+      <w:keepNext/>
+      <w:keepLines/>
+      <w:spacing w:before="40" w:after="0"/>
+      <w:outlineLvl w:val="4"/>
+    </w:pPr>
+    <w:rPr>
+      <w:rFonts w:asciiTheme="majorHAnsi" w:eastAsiaTheme="majorEastAsia" w:hAnsiTheme="majorHAnsi" w:cstheme="majorBidi"/>
+      <w:color w:val="0E2841" w:themeColor="text2"/>
+      <w:sz w:val="22"/>
+      <w:szCs w:val="22"/>
+    </w:rPr>
+  </w:style>
+  <w:style w:type="paragraph" w:styleId="6">
+    <w:name w:val="heading 6"/>
+    <w:basedOn w:val="a"/>
+    <w:next w:val="a"/>
+    <w:link w:val="6Char"/>
+    <w:uiPriority w:val="9"/>
+    <w:semiHidden/>
+    <w:unhideWhenUsed/>
+    <w:qFormat/>
+    <w:rsid w:val="00826FDE"/>
+    <w:pPr>
+      <w:keepNext/>
+      <w:keepLines/>
+      <w:spacing w:before="40" w:after="0"/>
+      <w:outlineLvl w:val="5"/>
+    </w:pPr>
+    <w:rPr>
+      <w:rFonts w:asciiTheme="majorHAnsi" w:eastAsiaTheme="majorEastAsia" w:hAnsiTheme="majorHAnsi" w:cstheme="majorBidi"/>
+      <w:i/>
+      <w:iCs/>
+      <w:color w:val="0E2841" w:themeColor="text2"/>
+      <w:sz w:val="21"/>
+      <w:szCs w:val="21"/>
+    </w:rPr>
+  </w:style>
+  <w:style w:type="paragraph" w:styleId="7">
+    <w:name w:val="heading 7"/>
+    <w:basedOn w:val="a"/>
+    <w:next w:val="a"/>
+    <w:link w:val="7Char"/>
+    <w:uiPriority w:val="9"/>
+    <w:semiHidden/>
+    <w:unhideWhenUsed/>
+    <w:qFormat/>
+    <w:rsid w:val="00826FDE"/>
+    <w:pPr>
+      <w:keepNext/>
+      <w:keepLines/>
+      <w:spacing w:before="40" w:after="0"/>
+      <w:outlineLvl w:val="6"/>
+    </w:pPr>
+    <w:rPr>
+      <w:rFonts w:asciiTheme="majorHAnsi" w:eastAsiaTheme="majorEastAsia" w:hAnsiTheme="majorHAnsi" w:cstheme="majorBidi"/>
+      <w:i/>
+      <w:iCs/>
+      <w:color w:val="0A2F41" w:themeColor="accent1" w:themeShade="80"/>
+      <w:sz w:val="21"/>
+      <w:szCs w:val="21"/>
+    </w:rPr>
+  </w:style>
+  <w:style w:type="paragraph" w:styleId="8">
+    <w:name w:val="heading 8"/>
+    <w:basedOn w:val="a"/>
+    <w:next w:val="a"/>
+    <w:link w:val="8Char"/>
+    <w:uiPriority w:val="9"/>
+    <w:semiHidden/>
+    <w:unhideWhenUsed/>
+    <w:qFormat/>
+    <w:rsid w:val="00826FDE"/>
+    <w:pPr>
+      <w:keepNext/>
+      <w:keepLines/>
+      <w:spacing w:before="40" w:after="0"/>
+      <w:outlineLvl w:val="7"/>
+    </w:pPr>
+    <w:rPr>
+      <w:rFonts w:asciiTheme="majorHAnsi" w:eastAsiaTheme="majorEastAsia" w:hAnsiTheme="majorHAnsi" w:cstheme="majorBidi"/>
+      <w:b/>
+      <w:bCs/>
+      <w:color w:val="0E2841" w:themeColor="text2"/>
+    </w:rPr>
+  </w:style>
+  <w:style w:type="paragraph" w:styleId="9">
+    <w:name w:val="heading 9"/>
+    <w:basedOn w:val="a"/>
+    <w:next w:val="a"/>
+    <w:link w:val="9Char"/>
+    <w:uiPriority w:val="9"/>
+    <w:semiHidden/>
+    <w:unhideWhenUsed/>
+    <w:qFormat/>
+    <w:rsid w:val="00826FDE"/>
+    <w:pPr>
+      <w:keepNext/>
+      <w:keepLines/>
+      <w:spacing w:before="40" w:after="0"/>
+      <w:outlineLvl w:val="8"/>
+    </w:pPr>
+    <w:rPr>
+      <w:rFonts w:asciiTheme="majorHAnsi" w:eastAsiaTheme="majorEastAsia" w:hAnsiTheme="majorHAnsi" w:cstheme="majorBidi"/>
+      <w:b/>
+      <w:bCs/>
+      <w:i/>
+      <w:iCs/>
+      <w:color w:val="0E2841" w:themeColor="text2"/>
+    </w:rPr>
   </w:style>
   <w:style w:type="character" w:default="1" w:styleId="a0">
     <w:name w:val="Default Paragraph Font"/>
@@ -709,6 +994,394 @@
       <w:color w:val="666666"/>
     </w:rPr>
   </w:style>
+  <w:style w:type="character" w:customStyle="1" w:styleId="1Char">
+    <w:name w:val="제목 1 Char"/>
+    <w:basedOn w:val="a0"/>
+    <w:link w:val="1"/>
+    <w:uiPriority w:val="9"/>
+    <w:rsid w:val="00826FDE"/>
+    <w:rPr>
+      <w:rFonts w:asciiTheme="majorHAnsi" w:eastAsiaTheme="majorEastAsia" w:hAnsiTheme="majorHAnsi" w:cstheme="majorBidi"/>
+      <w:color w:val="0F4761" w:themeColor="accent1" w:themeShade="BF"/>
+      <w:sz w:val="32"/>
+      <w:szCs w:val="32"/>
+    </w:rPr>
+  </w:style>
+  <w:style w:type="character" w:customStyle="1" w:styleId="2Char">
+    <w:name w:val="제목 2 Char"/>
+    <w:basedOn w:val="a0"/>
+    <w:link w:val="2"/>
+    <w:uiPriority w:val="9"/>
+    <w:semiHidden/>
+    <w:rsid w:val="00826FDE"/>
+    <w:rPr>
+      <w:rFonts w:asciiTheme="majorHAnsi" w:eastAsiaTheme="majorEastAsia" w:hAnsiTheme="majorHAnsi" w:cstheme="majorBidi"/>
+      <w:color w:val="404040" w:themeColor="text1" w:themeTint="BF"/>
+      <w:sz w:val="28"/>
+      <w:szCs w:val="28"/>
+    </w:rPr>
+  </w:style>
+  <w:style w:type="character" w:customStyle="1" w:styleId="3Char">
+    <w:name w:val="제목 3 Char"/>
+    <w:basedOn w:val="a0"/>
+    <w:link w:val="3"/>
+    <w:uiPriority w:val="9"/>
+    <w:semiHidden/>
+    <w:rsid w:val="00826FDE"/>
+    <w:rPr>
+      <w:rFonts w:asciiTheme="majorHAnsi" w:eastAsiaTheme="majorEastAsia" w:hAnsiTheme="majorHAnsi" w:cstheme="majorBidi"/>
+      <w:color w:val="0E2841" w:themeColor="text2"/>
+      <w:sz w:val="24"/>
+      <w:szCs w:val="24"/>
+    </w:rPr>
+  </w:style>
+  <w:style w:type="character" w:customStyle="1" w:styleId="4Char">
+    <w:name w:val="제목 4 Char"/>
+    <w:basedOn w:val="a0"/>
+    <w:link w:val="4"/>
+    <w:uiPriority w:val="9"/>
+    <w:semiHidden/>
+    <w:rsid w:val="00826FDE"/>
+    <w:rPr>
+      <w:rFonts w:asciiTheme="majorHAnsi" w:eastAsiaTheme="majorEastAsia" w:hAnsiTheme="majorHAnsi" w:cstheme="majorBidi"/>
+      <w:sz w:val="22"/>
+      <w:szCs w:val="22"/>
+    </w:rPr>
+  </w:style>
+  <w:style w:type="character" w:customStyle="1" w:styleId="5Char">
+    <w:name w:val="제목 5 Char"/>
+    <w:basedOn w:val="a0"/>
+    <w:link w:val="5"/>
+    <w:uiPriority w:val="9"/>
+    <w:semiHidden/>
+    <w:rsid w:val="00826FDE"/>
+    <w:rPr>
+      <w:rFonts w:asciiTheme="majorHAnsi" w:eastAsiaTheme="majorEastAsia" w:hAnsiTheme="majorHAnsi" w:cstheme="majorBidi"/>
+      <w:color w:val="0E2841" w:themeColor="text2"/>
+      <w:sz w:val="22"/>
+      <w:szCs w:val="22"/>
+    </w:rPr>
+  </w:style>
+  <w:style w:type="character" w:customStyle="1" w:styleId="6Char">
+    <w:name w:val="제목 6 Char"/>
+    <w:basedOn w:val="a0"/>
+    <w:link w:val="6"/>
+    <w:uiPriority w:val="9"/>
+    <w:semiHidden/>
+    <w:rsid w:val="00826FDE"/>
+    <w:rPr>
+      <w:rFonts w:asciiTheme="majorHAnsi" w:eastAsiaTheme="majorEastAsia" w:hAnsiTheme="majorHAnsi" w:cstheme="majorBidi"/>
+      <w:i/>
+      <w:iCs/>
+      <w:color w:val="0E2841" w:themeColor="text2"/>
+      <w:sz w:val="21"/>
+      <w:szCs w:val="21"/>
+    </w:rPr>
+  </w:style>
+  <w:style w:type="character" w:customStyle="1" w:styleId="7Char">
+    <w:name w:val="제목 7 Char"/>
+    <w:basedOn w:val="a0"/>
+    <w:link w:val="7"/>
+    <w:uiPriority w:val="9"/>
+    <w:semiHidden/>
+    <w:rsid w:val="00826FDE"/>
+    <w:rPr>
+      <w:rFonts w:asciiTheme="majorHAnsi" w:eastAsiaTheme="majorEastAsia" w:hAnsiTheme="majorHAnsi" w:cstheme="majorBidi"/>
+      <w:i/>
+      <w:iCs/>
+      <w:color w:val="0A2F41" w:themeColor="accent1" w:themeShade="80"/>
+      <w:sz w:val="21"/>
+      <w:szCs w:val="21"/>
+    </w:rPr>
+  </w:style>
+  <w:style w:type="character" w:customStyle="1" w:styleId="8Char">
+    <w:name w:val="제목 8 Char"/>
+    <w:basedOn w:val="a0"/>
+    <w:link w:val="8"/>
+    <w:uiPriority w:val="9"/>
+    <w:semiHidden/>
+    <w:rsid w:val="00826FDE"/>
+    <w:rPr>
+      <w:rFonts w:asciiTheme="majorHAnsi" w:eastAsiaTheme="majorEastAsia" w:hAnsiTheme="majorHAnsi" w:cstheme="majorBidi"/>
+      <w:b/>
+      <w:bCs/>
+      <w:color w:val="0E2841" w:themeColor="text2"/>
+    </w:rPr>
+  </w:style>
+  <w:style w:type="character" w:customStyle="1" w:styleId="9Char">
+    <w:name w:val="제목 9 Char"/>
+    <w:basedOn w:val="a0"/>
+    <w:link w:val="9"/>
+    <w:uiPriority w:val="9"/>
+    <w:semiHidden/>
+    <w:rsid w:val="00826FDE"/>
+    <w:rPr>
+      <w:rFonts w:asciiTheme="majorHAnsi" w:eastAsiaTheme="majorEastAsia" w:hAnsiTheme="majorHAnsi" w:cstheme="majorBidi"/>
+      <w:b/>
+      <w:bCs/>
+      <w:i/>
+      <w:iCs/>
+      <w:color w:val="0E2841" w:themeColor="text2"/>
+    </w:rPr>
+  </w:style>
+  <w:style w:type="paragraph" w:styleId="a5">
+    <w:name w:val="caption"/>
+    <w:basedOn w:val="a"/>
+    <w:next w:val="a"/>
+    <w:uiPriority w:val="35"/>
+    <w:semiHidden/>
+    <w:unhideWhenUsed/>
+    <w:qFormat/>
+    <w:rsid w:val="00826FDE"/>
+    <w:pPr>
+      <w:spacing w:line="240" w:lineRule="auto"/>
+    </w:pPr>
+    <w:rPr>
+      <w:b/>
+      <w:bCs/>
+      <w:smallCaps/>
+      <w:color w:val="595959" w:themeColor="text1" w:themeTint="A6"/>
+      <w:spacing w:val="6"/>
+    </w:rPr>
+  </w:style>
+  <w:style w:type="paragraph" w:styleId="a6">
+    <w:name w:val="Title"/>
+    <w:basedOn w:val="a"/>
+    <w:next w:val="a"/>
+    <w:link w:val="Char"/>
+    <w:uiPriority w:val="10"/>
+    <w:qFormat/>
+    <w:rsid w:val="00826FDE"/>
+    <w:pPr>
+      <w:spacing w:after="0" w:line="240" w:lineRule="auto"/>
+      <w:contextualSpacing/>
+    </w:pPr>
+    <w:rPr>
+      <w:rFonts w:asciiTheme="majorHAnsi" w:eastAsiaTheme="majorEastAsia" w:hAnsiTheme="majorHAnsi" w:cstheme="majorBidi"/>
+      <w:color w:val="156082" w:themeColor="accent1"/>
+      <w:spacing w:val="-10"/>
+      <w:sz w:val="56"/>
+      <w:szCs w:val="56"/>
+    </w:rPr>
+  </w:style>
+  <w:style w:type="character" w:customStyle="1" w:styleId="Char">
+    <w:name w:val="제목 Char"/>
+    <w:basedOn w:val="a0"/>
+    <w:link w:val="a6"/>
+    <w:uiPriority w:val="10"/>
+    <w:rsid w:val="00826FDE"/>
+    <w:rPr>
+      <w:rFonts w:asciiTheme="majorHAnsi" w:eastAsiaTheme="majorEastAsia" w:hAnsiTheme="majorHAnsi" w:cstheme="majorBidi"/>
+      <w:color w:val="156082" w:themeColor="accent1"/>
+      <w:spacing w:val="-10"/>
+      <w:sz w:val="56"/>
+      <w:szCs w:val="56"/>
+    </w:rPr>
+  </w:style>
+  <w:style w:type="paragraph" w:styleId="a7">
+    <w:name w:val="Subtitle"/>
+    <w:basedOn w:val="a"/>
+    <w:next w:val="a"/>
+    <w:link w:val="Char0"/>
+    <w:uiPriority w:val="11"/>
+    <w:qFormat/>
+    <w:rsid w:val="00826FDE"/>
+    <w:pPr>
+      <w:numPr>
+        <w:ilvl w:val="1"/>
+      </w:numPr>
+      <w:spacing w:line="240" w:lineRule="auto"/>
+    </w:pPr>
+    <w:rPr>
+      <w:rFonts w:asciiTheme="majorHAnsi" w:eastAsiaTheme="majorEastAsia" w:hAnsiTheme="majorHAnsi" w:cstheme="majorBidi"/>
+      <w:sz w:val="24"/>
+      <w:szCs w:val="24"/>
+    </w:rPr>
+  </w:style>
+  <w:style w:type="character" w:customStyle="1" w:styleId="Char0">
+    <w:name w:val="부제 Char"/>
+    <w:basedOn w:val="a0"/>
+    <w:link w:val="a7"/>
+    <w:uiPriority w:val="11"/>
+    <w:rsid w:val="00826FDE"/>
+    <w:rPr>
+      <w:rFonts w:asciiTheme="majorHAnsi" w:eastAsiaTheme="majorEastAsia" w:hAnsiTheme="majorHAnsi" w:cstheme="majorBidi"/>
+      <w:sz w:val="24"/>
+      <w:szCs w:val="24"/>
+    </w:rPr>
+  </w:style>
+  <w:style w:type="character" w:styleId="a8">
+    <w:name w:val="Strong"/>
+    <w:basedOn w:val="a0"/>
+    <w:uiPriority w:val="22"/>
+    <w:qFormat/>
+    <w:rsid w:val="00826FDE"/>
+    <w:rPr>
+      <w:b/>
+      <w:bCs/>
+    </w:rPr>
+  </w:style>
+  <w:style w:type="character" w:styleId="a9">
+    <w:name w:val="Emphasis"/>
+    <w:basedOn w:val="a0"/>
+    <w:uiPriority w:val="20"/>
+    <w:qFormat/>
+    <w:rsid w:val="00826FDE"/>
+    <w:rPr>
+      <w:i/>
+      <w:iCs/>
+    </w:rPr>
+  </w:style>
+  <w:style w:type="paragraph" w:styleId="aa">
+    <w:name w:val="No Spacing"/>
+    <w:uiPriority w:val="1"/>
+    <w:qFormat/>
+    <w:rsid w:val="00826FDE"/>
+    <w:pPr>
+      <w:spacing w:after="0" w:line="240" w:lineRule="auto"/>
+    </w:pPr>
+  </w:style>
+  <w:style w:type="paragraph" w:styleId="ab">
+    <w:name w:val="Quote"/>
+    <w:basedOn w:val="a"/>
+    <w:next w:val="a"/>
+    <w:link w:val="Char1"/>
+    <w:uiPriority w:val="29"/>
+    <w:qFormat/>
+    <w:rsid w:val="00826FDE"/>
+    <w:pPr>
+      <w:spacing w:before="160"/>
+      <w:ind w:left="720" w:right="720"/>
+    </w:pPr>
+    <w:rPr>
+      <w:i/>
+      <w:iCs/>
+      <w:color w:val="404040" w:themeColor="text1" w:themeTint="BF"/>
+    </w:rPr>
+  </w:style>
+  <w:style w:type="character" w:customStyle="1" w:styleId="Char1">
+    <w:name w:val="인용 Char"/>
+    <w:basedOn w:val="a0"/>
+    <w:link w:val="ab"/>
+    <w:uiPriority w:val="29"/>
+    <w:rsid w:val="00826FDE"/>
+    <w:rPr>
+      <w:i/>
+      <w:iCs/>
+      <w:color w:val="404040" w:themeColor="text1" w:themeTint="BF"/>
+    </w:rPr>
+  </w:style>
+  <w:style w:type="paragraph" w:styleId="ac">
+    <w:name w:val="Intense Quote"/>
+    <w:basedOn w:val="a"/>
+    <w:next w:val="a"/>
+    <w:link w:val="Char2"/>
+    <w:uiPriority w:val="30"/>
+    <w:qFormat/>
+    <w:rsid w:val="00826FDE"/>
+    <w:pPr>
+      <w:pBdr>
+        <w:left w:val="single" w:sz="18" w:space="12" w:color="156082" w:themeColor="accent1"/>
+      </w:pBdr>
+      <w:spacing w:before="100" w:beforeAutospacing="1" w:line="300" w:lineRule="auto"/>
+      <w:ind w:left="1224" w:right="1224"/>
+    </w:pPr>
+    <w:rPr>
+      <w:rFonts w:asciiTheme="majorHAnsi" w:eastAsiaTheme="majorEastAsia" w:hAnsiTheme="majorHAnsi" w:cstheme="majorBidi"/>
+      <w:color w:val="156082" w:themeColor="accent1"/>
+      <w:sz w:val="28"/>
+      <w:szCs w:val="28"/>
+    </w:rPr>
+  </w:style>
+  <w:style w:type="character" w:customStyle="1" w:styleId="Char2">
+    <w:name w:val="강한 인용 Char"/>
+    <w:basedOn w:val="a0"/>
+    <w:link w:val="ac"/>
+    <w:uiPriority w:val="30"/>
+    <w:rsid w:val="00826FDE"/>
+    <w:rPr>
+      <w:rFonts w:asciiTheme="majorHAnsi" w:eastAsiaTheme="majorEastAsia" w:hAnsiTheme="majorHAnsi" w:cstheme="majorBidi"/>
+      <w:color w:val="156082" w:themeColor="accent1"/>
+      <w:sz w:val="28"/>
+      <w:szCs w:val="28"/>
+    </w:rPr>
+  </w:style>
+  <w:style w:type="character" w:styleId="ad">
+    <w:name w:val="Subtle Emphasis"/>
+    <w:basedOn w:val="a0"/>
+    <w:uiPriority w:val="19"/>
+    <w:qFormat/>
+    <w:rsid w:val="00826FDE"/>
+    <w:rPr>
+      <w:i/>
+      <w:iCs/>
+      <w:color w:val="404040" w:themeColor="text1" w:themeTint="BF"/>
+    </w:rPr>
+  </w:style>
+  <w:style w:type="character" w:styleId="ae">
+    <w:name w:val="Intense Emphasis"/>
+    <w:basedOn w:val="a0"/>
+    <w:uiPriority w:val="21"/>
+    <w:qFormat/>
+    <w:rsid w:val="00826FDE"/>
+    <w:rPr>
+      <w:b/>
+      <w:bCs/>
+      <w:i/>
+      <w:iCs/>
+    </w:rPr>
+  </w:style>
+  <w:style w:type="character" w:styleId="af">
+    <w:name w:val="Subtle Reference"/>
+    <w:basedOn w:val="a0"/>
+    <w:uiPriority w:val="31"/>
+    <w:qFormat/>
+    <w:rsid w:val="00826FDE"/>
+    <w:rPr>
+      <w:smallCaps/>
+      <w:color w:val="404040" w:themeColor="text1" w:themeTint="BF"/>
+      <w:u w:val="single" w:color="7F7F7F" w:themeColor="text1" w:themeTint="80"/>
+    </w:rPr>
+  </w:style>
+  <w:style w:type="character" w:styleId="af0">
+    <w:name w:val="Intense Reference"/>
+    <w:basedOn w:val="a0"/>
+    <w:uiPriority w:val="32"/>
+    <w:qFormat/>
+    <w:rsid w:val="00826FDE"/>
+    <w:rPr>
+      <w:b/>
+      <w:bCs/>
+      <w:smallCaps/>
+      <w:spacing w:val="5"/>
+      <w:u w:val="single"/>
+    </w:rPr>
+  </w:style>
+  <w:style w:type="character" w:styleId="af1">
+    <w:name w:val="Book Title"/>
+    <w:basedOn w:val="a0"/>
+    <w:uiPriority w:val="33"/>
+    <w:qFormat/>
+    <w:rsid w:val="00826FDE"/>
+    <w:rPr>
+      <w:b/>
+      <w:bCs/>
+      <w:smallCaps/>
+    </w:rPr>
+  </w:style>
+  <w:style w:type="paragraph" w:styleId="TOC">
+    <w:name w:val="TOC Heading"/>
+    <w:basedOn w:val="1"/>
+    <w:next w:val="a"/>
+    <w:uiPriority w:val="39"/>
+    <w:semiHidden/>
+    <w:unhideWhenUsed/>
+    <w:qFormat/>
+    <w:rsid w:val="00826FDE"/>
+    <w:pPr>
+      <w:outlineLvl w:val="9"/>
+    </w:pPr>
+  </w:style>
 </w:styles>
 </file>
 
@@ -717,7 +1390,7 @@
   <w:docParts>
     <w:docPart>
       <w:docPartPr>
-        <w:name w:val="DefaultPlaceholder_-1854013435"/>
+        <w:name w:val="B54300D293D440BB9FA33B36F1DE77D8"/>
         <w:category>
           <w:name w:val="일반"/>
           <w:gallery w:val="placeholder"/>
@@ -728,10 +1401,13 @@
         <w:behaviors>
           <w:behavior w:val="content"/>
         </w:behaviors>
-        <w:guid w:val="{68BFA06F-C33B-4A71-A631-D28F6E1C4800}"/>
+        <w:guid w:val="{707EABBC-CD6E-47B6-B0C8-E07B7CDFA129}"/>
       </w:docPartPr>
       <w:docPartBody>
         <w:p>
+          <w:pPr>
+            <w:pStyle w:val="B54300D293D440BB9FA33B36F1DE77D8"/>
+          </w:pPr>
           <w:r>
             <w:rPr>
               <w:rStyle w:val="a3"/>
@@ -743,7 +1419,7 @@
     </w:docPart>
     <w:docPart>
       <w:docPartPr>
-        <w:name w:val="DefaultPlaceholder_-1854013440"/>
+        <w:name w:val="0AE0CB8B2B3544AB9B2ABCA37953E805"/>
         <w:category>
           <w:name w:val="일반"/>
           <w:gallery w:val="placeholder"/>
@@ -754,10 +1430,13 @@
         <w:behaviors>
           <w:behavior w:val="content"/>
         </w:behaviors>
-        <w:guid w:val="{8F30D57F-48B1-40B0-87DE-5041F42FBB99}"/>
+        <w:guid w:val="{B1D5872F-B32E-4D00-93E6-A6A110AA1CAF}"/>
       </w:docPartPr>
       <w:docPartBody>
         <w:p>
+          <w:pPr>
+            <w:pStyle w:val="0AE0CB8B2B3544AB9B2ABCA37953E805"/>
+          </w:pPr>
           <w:r>
             <w:rPr>
               <w:rStyle w:val="a3"/>
@@ -818,8 +1497,14 @@
   <w:rsids>
     <w:rsidRoot w:val="00DC672A"/>
     <w:rsid w:val="001724CA"/>
+    <w:rsid w:val="00A3771A"/>
+    <w:rsid w:val="00CD5885"/>
+    <w:rsid w:val="00DB43EC"/>
     <w:rsid w:val="00DC672A"/>
+    <w:rsid w:val="00E9442F"/>
+    <w:rsid w:val="00F423DC"/>
     <w:rsid w:val="00F74AF4"/>
+    <w:rsid w:val="00FD696A"/>
   </w:rsids>
   <m:mathPr>
     <m:mathFont m:val="Cambria Math"/>
@@ -1281,10 +1966,30 @@
     <w:basedOn w:val="a0"/>
     <w:uiPriority w:val="99"/>
     <w:semiHidden/>
-    <w:rsid w:val="00DC672A"/>
+    <w:rsid w:val="00E9442F"/>
     <w:rPr>
       <w:color w:val="666666"/>
     </w:rPr>
+  </w:style>
+  <w:style w:type="paragraph" w:customStyle="1" w:styleId="B54300D293D440BB9FA33B36F1DE77D8">
+    <w:name w:val="B54300D293D440BB9FA33B36F1DE77D8"/>
+    <w:rsid w:val="00E9442F"/>
+    <w:pPr>
+      <w:widowControl w:val="0"/>
+      <w:wordWrap w:val="0"/>
+      <w:autoSpaceDE w:val="0"/>
+      <w:autoSpaceDN w:val="0"/>
+    </w:pPr>
+  </w:style>
+  <w:style w:type="paragraph" w:customStyle="1" w:styleId="0AE0CB8B2B3544AB9B2ABCA37953E805">
+    <w:name w:val="0AE0CB8B2B3544AB9B2ABCA37953E805"/>
+    <w:rsid w:val="00E9442F"/>
+    <w:pPr>
+      <w:widowControl w:val="0"/>
+      <w:wordWrap w:val="0"/>
+      <w:autoSpaceDE w:val="0"/>
+      <w:autoSpaceDN w:val="0"/>
+    </w:pPr>
   </w:style>
 </w:styles>
 </file>
@@ -1591,7 +2296,11 @@
 </a:theme>
 </file>
 
-<file path=customXml/item1.xml>��< ? x m l   v e r s i o n = " 1 . 0 "   e n c o d i n g = " u t f - 1 6 " ? > < N a v W o r d R e p o r t X m l P a r t   x m l n s = " u r n : m i c r o s o f t - d y n a m i c s - n a v / r e p o r t s / F a n _ P r o m o t i o n _ L i s t / 5 0 1 0 2 / " > +<file path=customXml/item1.xml><?xml version="1.0" encoding="utf-8"?>
+<b:Sources xmlns:b="http://schemas.openxmlformats.org/officeDocument/2006/bibliography" xmlns="http://schemas.openxmlformats.org/officeDocument/2006/bibliography" SelectedStyle="\APASixthEditionOfficeOnline.xsl" StyleName="APA" Version="6"/>
+</file>
+
+<file path=customXml/item2.xml>��< ? x m l   v e r s i o n = " 1 . 0 "   e n c o d i n g = " u t f - 1 6 " ? > < N a v W o r d R e p o r t X m l P a r t   x m l n s = " u r n : m i c r o s o f t - d y n a m i c s - n a v / r e p o r t s / F a n _ P r o m o t i o n _ L i s t / 5 0 1 0 2 / " >   
      < D a t a I t e m N a m e >   
@@ -1615,6 +2324,14 @@
 </file>
 
 <file path=customXml/itemProps1.xml><?xml version="1.0" encoding="utf-8"?>
+<ds:datastoreItem xmlns:ds="http://schemas.openxmlformats.org/officeDocument/2006/customXml" ds:itemID="{0611787C-CA9E-4ABC-B111-9883243E226C}">
+  <ds:schemaRefs>
+    <ds:schemaRef ds:uri="http://schemas.openxmlformats.org/officeDocument/2006/bibliography"/>
+  </ds:schemaRefs>
+</ds:datastoreItem>
+</file>
+
+<file path=customXml/itemProps2.xml><?xml version="1.0" encoding="utf-8"?>
 <ds:datastoreItem xmlns:ds="http://schemas.openxmlformats.org/officeDocument/2006/customXml" ds:itemID="{96525F59-EEED-4CB5-8076-34F553D05CE9}">
   <ds:schemaRefs>
     <ds:schemaRef ds:uri="urn:microsoft-dynamics-nav/reports/Fan_Promotion_List/50102/"/>

</xml_diff>